<commit_message>
Minor Spefication Update 2
</commit_message>
<xml_diff>
--- a/Documentation/Year_End_Project_Specification.docx
+++ b/Documentation/Year_End_Project_Specification.docx
@@ -41,7 +41,25 @@
           <w:sz w:val="40"/>
           <w:szCs w:val="40"/>
         </w:rPr>
-        <w:t>Daniyal and Saket</w:t>
+        <w:t>Daniyal</w:t>
+      </w:r>
+      <w:r>
+        <w:rPr>
+          <w:rFonts w:ascii="Arial" w:eastAsia="Arial" w:hAnsi="Arial" w:cs="Arial"/>
+          <w:b/>
+          <w:sz w:val="40"/>
+          <w:szCs w:val="40"/>
+        </w:rPr>
+        <w:t xml:space="preserve"> Osama</w:t>
+      </w:r>
+      <w:r>
+        <w:rPr>
+          <w:rFonts w:ascii="Arial" w:eastAsia="Arial" w:hAnsi="Arial" w:cs="Arial"/>
+          <w:b/>
+          <w:sz w:val="40"/>
+          <w:szCs w:val="40"/>
+        </w:rPr>
+        <w:t xml:space="preserve"> and Saket</w:t>
       </w:r>
     </w:p>
     <w:p>
@@ -75,21 +93,7 @@
           <w:b/>
           <w:bCs/>
         </w:rPr>
-        <w:t xml:space="preserve">A company is asking us to create a personal finance </w:t>
-      </w:r>
-      <w:r>
-        <w:rPr>
-          <w:b/>
-          <w:bCs/>
-        </w:rPr>
-        <w:t>tracker</w:t>
-      </w:r>
-      <w:r>
-        <w:rPr>
-          <w:b/>
-          <w:bCs/>
-        </w:rPr>
-        <w:t xml:space="preserve"> that can allow users to log and categorize their expenses. The application will give monthly reports, provide graphically friendly charts and category filters to make it easier to manage</w:t>
+        <w:t>A company is asking us to create a personal finance tracker that can allow users to log and categorize their expenses. The application will give monthly reports, provide graphically friendly charts and category filters to make it easier to manage</w:t>
       </w:r>
       <w:r>
         <w:t>.</w:t>
@@ -168,21 +172,7 @@
           <w:b/>
           <w:bCs/>
         </w:rPr>
-        <w:t xml:space="preserve">The application will rely a lot on OOP programing. Using this we will divide </w:t>
-      </w:r>
-      <w:r>
-        <w:rPr>
-          <w:b/>
-          <w:bCs/>
-        </w:rPr>
-        <w:t>certain</w:t>
-      </w:r>
-      <w:r>
-        <w:rPr>
-          <w:b/>
-          <w:bCs/>
-        </w:rPr>
-        <w:t xml:space="preserve"> deliverables for the project. The scope includes the model layer, containing the expense, category and </w:t>
+        <w:t xml:space="preserve">The application will rely a lot on OOP programing. Using this we will divide certain deliverables for the project. The scope includes the model layer, containing the expense, category and </w:t>
       </w:r>
       <w:r>
         <w:rPr>
@@ -275,31 +265,7 @@
     </w:p>
     <w:p>
       <w:r>
-        <w:t xml:space="preserve">Version control issues with GitHub, poor user input (user caused errors), possible program crashes, and collaboration issues within the group. To prevent </w:t>
-      </w:r>
-      <w:r>
-        <w:t>GitHub</w:t>
-      </w:r>
-      <w:r>
-        <w:t xml:space="preserve"> control issues, each member in the group </w:t>
-      </w:r>
-      <w:r>
-        <w:t>must</w:t>
-      </w:r>
-      <w:r>
-        <w:t xml:space="preserve"> state when they are going to do an action with the code relating to GitHub. Various methods of testing the program will help us make it “dummy” proof, so the application knows what to do if a user inputs wrong data. Possible program crashes </w:t>
-      </w:r>
-      <w:r>
-        <w:t>may</w:t>
-      </w:r>
-      <w:r>
-        <w:t xml:space="preserve"> occur, which is why code should be backed up on git to prevent data loss. For collaboration issues within the group, the instructor can be notified allowing for a solution or extra </w:t>
-      </w:r>
-      <w:r>
-        <w:t>commendation</w:t>
-      </w:r>
-      <w:r>
-        <w:t>.</w:t>
+        <w:t>Version control issues with GitHub, poor user input (user caused errors), possible program crashes, and collaboration issues within the group. To prevent GitHub control issues, each member in the group must state when they are going to do an action with the code relating to GitHub. Various methods of testing the program will help us make it “dummy” proof, so the application knows what to do if a user inputs wrong data. Possible program crashes may occur, which is why code should be backed up on git to prevent data loss. For collaboration issues within the group, the instructor can be notified allowing for a solution or extra commendation.</w:t>
       </w:r>
     </w:p>
     <w:sectPr>
@@ -835,6 +801,7 @@
   <w:style w:type="character" w:default="1" w:styleId="DefaultParagraphFont">
     <w:name w:val="Default Paragraph Font"/>
     <w:uiPriority w:val="1"/>
+    <w:semiHidden/>
     <w:unhideWhenUsed/>
   </w:style>
   <w:style w:type="table" w:default="1" w:styleId="TableNormal">

</xml_diff>